<commit_message>
added Lexicon Terms Count
</commit_message>
<xml_diff>
--- a/Documentation/0050 - Edam.Studio.Lexicon.AI.docx
+++ b/Documentation/0050 - Edam.Studio.Lexicon.AI.docx
@@ -80,9 +80,14 @@
       <w:pPr>
         <w:ind w:left="540"/>
       </w:pPr>
-      <w:r>
-        <w:t>https://github.com/curiosity-ai/catalyst</w:t>
-      </w:r>
+      <w:hyperlink r:id="rId6" w:history="1">
+        <w:r>
+          <w:rPr>
+            <w:rStyle w:val="Hyperlink"/>
+          </w:rPr>
+          <w:t>https://github.com/curiosity-ai/catalyst</w:t>
+        </w:r>
+      </w:hyperlink>
     </w:p>
     <w:p/>
     <w:p>
@@ -568,7 +573,13 @@
     </w:p>
     <w:p>
       <w:r>
-        <w:t>Here are various Terms as gathered using “Bing Chat” for the convenience of our discussion.</w:t>
+        <w:t>Here are various Terms as gathered using “Bing Chat”</w:t>
+      </w:r>
+      <w:r>
+        <w:t xml:space="preserve"> and other sources</w:t>
+      </w:r>
+      <w:r>
+        <w:t xml:space="preserve"> for the convenience of our discussion.</w:t>
       </w:r>
     </w:p>
     <w:p>
@@ -1033,6 +1044,194 @@
       <w:proofErr w:type="gramEnd"/>
       <w:r>
         <w:t xml:space="preserve"> their terms are semantically similar. LSI is used by search engines to provide more accurate and relevant results by understanding the context and synonyms of words.</w:t>
+      </w:r>
+    </w:p>
+    <w:p>
+      <w:pPr>
+        <w:pStyle w:val="Heading3"/>
+      </w:pPr>
+      <w:r>
+        <w:t>AI Inference Methods</w:t>
+      </w:r>
+    </w:p>
+    <w:p>
+      <w:r>
+        <w:t>In AI, inference methods are techniques for using existing knowledge or models to make predictions, classifications, or recommendations on new data. There are different types of inference methods, such as deductive, inductive, abductive, probabilistic, and causal inference. Here is a brief overview of each type:</w:t>
+      </w:r>
+    </w:p>
+    <w:p/>
+    <w:p>
+      <w:pPr>
+        <w:pStyle w:val="ListParagraph"/>
+        <w:numPr>
+          <w:ilvl w:val="0"/>
+          <w:numId w:val="5"/>
+        </w:numPr>
+      </w:pPr>
+      <w:r>
+        <w:t>Deductive inference involves reasoning from general principles to specific conclusions, based on logical rules. For example, if A implies B and A is true, then B must also be true. This is also known as modus ponens1.</w:t>
+      </w:r>
+    </w:p>
+    <w:p>
+      <w:pPr>
+        <w:pStyle w:val="ListParagraph"/>
+        <w:numPr>
+          <w:ilvl w:val="0"/>
+          <w:numId w:val="5"/>
+        </w:numPr>
+      </w:pPr>
+      <w:r>
+        <w:t>Inductive inference involves inferring general principles or rules based on specific observations or data, using statistical methods or heuristics. For example, if all the observed birds can fly, then one may infer that all birds can fly. This is also known as generalization or learning from examples.</w:t>
+      </w:r>
+    </w:p>
+    <w:p>
+      <w:pPr>
+        <w:pStyle w:val="ListParagraph"/>
+        <w:numPr>
+          <w:ilvl w:val="0"/>
+          <w:numId w:val="5"/>
+        </w:numPr>
+      </w:pPr>
+      <w:r>
+        <w:t xml:space="preserve">Abductive inference involves finding the best explanation for a set of observations, based on prior knowledge or hypotheses. For example, if one observes smoke, then one may infer that there is fire. This is also known as </w:t>
+      </w:r>
+      <w:proofErr w:type="gramStart"/>
+      <w:r>
+        <w:t>inference</w:t>
+      </w:r>
+      <w:proofErr w:type="gramEnd"/>
+      <w:r>
+        <w:t xml:space="preserve"> to the best explanation or diagnosis.</w:t>
+      </w:r>
+    </w:p>
+    <w:p>
+      <w:pPr>
+        <w:pStyle w:val="ListParagraph"/>
+        <w:numPr>
+          <w:ilvl w:val="0"/>
+          <w:numId w:val="5"/>
+        </w:numPr>
+      </w:pPr>
+      <w:r>
+        <w:t>Probabilistic inference involves computing the likelihood or probability of an event or a hypothesis, given some evidence or data, using probability theory or Bayesian networks. For example, if one knows the probability of rain and the probability of clouds, then one can infer the probability of rain given clouds. This is also known as inference under uncertainty or belief updating.</w:t>
+      </w:r>
+    </w:p>
+    <w:p>
+      <w:pPr>
+        <w:pStyle w:val="ListParagraph"/>
+        <w:numPr>
+          <w:ilvl w:val="0"/>
+          <w:numId w:val="5"/>
+        </w:numPr>
+      </w:pPr>
+      <w:r>
+        <w:t>Causal inference involves identifying the causal relationships or effects between variables, given some data and assumptions, using graphical models or causal calculus. For example, if one knows the causal structure of a system and the interventions on some variables, then one can infer the effects of those interventions on other variables. This is also known as inference of causation or causal reasoning.</w:t>
+      </w:r>
+    </w:p>
+    <w:p>
+      <w:r>
+        <w:t>If you want to learn more about inference methods in AI, you can check out these resources:</w:t>
+      </w:r>
+    </w:p>
+    <w:p>
+      <w:pPr>
+        <w:pStyle w:val="ListParagraph"/>
+        <w:numPr>
+          <w:ilvl w:val="0"/>
+          <w:numId w:val="4"/>
+        </w:numPr>
+      </w:pPr>
+      <w:r>
+        <w:t xml:space="preserve">What is AI </w:t>
+      </w:r>
+      <w:proofErr w:type="gramStart"/>
+      <w:r>
+        <w:t>inferencing?:</w:t>
+      </w:r>
+      <w:proofErr w:type="gramEnd"/>
+      <w:r>
+        <w:t xml:space="preserve"> An IBM Research blog post that explains what inference is, how it differs from training, and how to speed up inference performance.</w:t>
+      </w:r>
+    </w:p>
+    <w:p>
+      <w:pPr>
+        <w:pStyle w:val="ListParagraph"/>
+        <w:numPr>
+          <w:ilvl w:val="0"/>
+          <w:numId w:val="4"/>
+        </w:numPr>
+      </w:pPr>
+      <w:r>
+        <w:t xml:space="preserve">What is Machine Learning </w:t>
+      </w:r>
+      <w:proofErr w:type="gramStart"/>
+      <w:r>
+        <w:t>Inference?:</w:t>
+      </w:r>
+      <w:proofErr w:type="gramEnd"/>
+      <w:r>
+        <w:t xml:space="preserve"> A </w:t>
+      </w:r>
+      <w:proofErr w:type="spellStart"/>
+      <w:r>
+        <w:t>DataCamp</w:t>
+      </w:r>
+      <w:proofErr w:type="spellEnd"/>
+      <w:r>
+        <w:t xml:space="preserve"> blog post that introduces inference approaches, benefits, challenges, and applications in machine learning.</w:t>
+      </w:r>
+    </w:p>
+    <w:p>
+      <w:pPr>
+        <w:pStyle w:val="ListParagraph"/>
+        <w:numPr>
+          <w:ilvl w:val="0"/>
+          <w:numId w:val="4"/>
+        </w:numPr>
+      </w:pPr>
+      <w:r>
+        <w:t>Rules of Inference in AI: A Scaler Topics page that lists and explains some common deductive inference rules in AI.</w:t>
+      </w:r>
+    </w:p>
+    <w:p>
+      <w:pPr>
+        <w:pStyle w:val="ListParagraph"/>
+        <w:numPr>
+          <w:ilvl w:val="0"/>
+          <w:numId w:val="4"/>
+        </w:numPr>
+      </w:pPr>
+      <w:r>
+        <w:t>Inference Engine in AI: A Scaler Topics page that describes how an inference engine works and the two modes of inference: forward chaining and backward chaining.</w:t>
+      </w:r>
+    </w:p>
+    <w:p>
+      <w:pPr>
+        <w:pStyle w:val="Heading3"/>
+      </w:pPr>
+      <w:r>
+        <w:t>Guan (Prolog like language)</w:t>
+      </w:r>
+    </w:p>
+    <w:p>
+      <w:r>
+        <w:t>Guan (to observe in Mandarin) is a general-purpose logic programming system written in C# and built as a .NET Standard Library. It has been tested in both Windows and Linux environments.</w:t>
+      </w:r>
+    </w:p>
+    <w:p>
+      <w:r>
+        <w:t xml:space="preserve">Guan employs Prolog style syntax for writing logic rules. It enables easy interop between such rules with regular C# code and the vast .NET Base Class Library. External Predicates are written in C# and logic rules can be housed in simple text files or as string variables in your consuming program. These logic rules will be parsed and executed by Guan, which provides imperative, procedural, and even functional programming </w:t>
+      </w:r>
+      <w:proofErr w:type="gramStart"/>
+      <w:r>
+        <w:t>idioms</w:t>
+      </w:r>
+      <w:proofErr w:type="gramEnd"/>
+      <w:r>
+        <w:t xml:space="preserve"> the expressive power of logic programming for use in several novel contexts</w:t>
+      </w:r>
+      <w:r>
+        <w:t>.</w:t>
       </w:r>
     </w:p>
     <w:p/>
@@ -1049,6 +1248,232 @@
 <file path=word/numbering.xml><?xml version="1.0" encoding="utf-8"?>
 <w:numbering xmlns:wpc="http://schemas.microsoft.com/office/word/2010/wordprocessingCanvas" xmlns:cx="http://schemas.microsoft.com/office/drawing/2014/chartex" xmlns:cx1="http://schemas.microsoft.com/office/drawing/2015/9/8/chartex" xmlns:cx2="http://schemas.microsoft.com/office/drawing/2015/10/21/chartex" xmlns:cx3="http://schemas.microsoft.com/office/drawing/2016/5/9/chartex" xmlns:cx4="http://schemas.microsoft.com/office/drawing/2016/5/10/chartex" xmlns:cx5="http://schemas.microsoft.com/office/drawing/2016/5/11/chartex" xmlns:cx6="http://schemas.microsoft.com/office/drawing/2016/5/12/chartex" xmlns:cx7="http://schemas.microsoft.com/office/drawing/2016/5/13/chartex" xmlns:cx8="http://schemas.microsoft.com/office/drawing/2016/5/14/chartex" xmlns:mc="http://schemas.openxmlformats.org/markup-compatibility/2006" xmlns:aink="http://schemas.microsoft.com/office/drawing/2016/ink" xmlns:am3d="http://schemas.microsoft.com/office/drawing/2017/model3d" xmlns:o="urn:schemas-microsoft-com:office:office" xmlns:oel="http://schemas.microsoft.com/office/2019/extlst" xmlns:r="http://schemas.openxmlformats.org/officeDocument/2006/relationships" xmlns:m="http://schemas.openxmlformats.org/officeDocument/2006/math" xmlns:v="urn:schemas-microsoft-com:vml" xmlns:wp14="http://schemas.microsoft.com/office/word/2010/wordprocessingDrawing" xmlns:wp="http://schemas.openxmlformats.org/drawingml/2006/wordprocessingDrawing" xmlns:w10="urn:schemas-microsoft-com:office:word" xmlns:w="http://schemas.openxmlformats.org/wordprocessingml/2006/main" xmlns:w14="http://schemas.microsoft.com/office/word/2010/wordml" xmlns:w15="http://schemas.microsoft.com/office/word/2012/wordml" xmlns:w16cex="http://schemas.microsoft.com/office/word/2018/wordml/cex" xmlns:w16cid="http://schemas.microsoft.com/office/word/2016/wordml/cid" xmlns:w16="http://schemas.microsoft.com/office/word/2018/wordml" xmlns:w16sdtdh="http://schemas.microsoft.com/office/word/2020/wordml/sdtdatahash" xmlns:w16se="http://schemas.microsoft.com/office/word/2015/wordml/symex" xmlns:wpg="http://schemas.microsoft.com/office/word/2010/wordprocessingGroup" xmlns:wpi="http://schemas.microsoft.com/office/word/2010/wordprocessingInk" xmlns:wne="http://schemas.microsoft.com/office/word/2006/wordml" xmlns:wps="http://schemas.microsoft.com/office/word/2010/wordprocessingShape" mc:Ignorable="w14 w15 w16se w16cid w16 w16cex w16sdtdh wp14">
   <w:abstractNum w:abstractNumId="0" w15:restartNumberingAfterBreak="0">
+    <w:nsid w:val="028D15D7"/>
+    <w:multiLevelType w:val="hybridMultilevel"/>
+    <w:tmpl w:val="0CB83A18"/>
+    <w:lvl w:ilvl="0" w:tplc="04090001">
+      <w:start w:val="1"/>
+      <w:numFmt w:val="bullet"/>
+      <w:lvlText w:val=""/>
+      <w:lvlJc w:val="left"/>
+      <w:pPr>
+        <w:ind w:left="720" w:hanging="360"/>
+      </w:pPr>
+      <w:rPr>
+        <w:rFonts w:ascii="Symbol" w:hAnsi="Symbol" w:hint="default"/>
+      </w:rPr>
+    </w:lvl>
+    <w:lvl w:ilvl="1" w:tplc="04090003" w:tentative="1">
+      <w:start w:val="1"/>
+      <w:numFmt w:val="bullet"/>
+      <w:lvlText w:val="o"/>
+      <w:lvlJc w:val="left"/>
+      <w:pPr>
+        <w:ind w:left="1440" w:hanging="360"/>
+      </w:pPr>
+      <w:rPr>
+        <w:rFonts w:ascii="Courier New" w:hAnsi="Courier New" w:cs="Courier New" w:hint="default"/>
+      </w:rPr>
+    </w:lvl>
+    <w:lvl w:ilvl="2" w:tplc="04090005" w:tentative="1">
+      <w:start w:val="1"/>
+      <w:numFmt w:val="bullet"/>
+      <w:lvlText w:val=""/>
+      <w:lvlJc w:val="left"/>
+      <w:pPr>
+        <w:ind w:left="2160" w:hanging="360"/>
+      </w:pPr>
+      <w:rPr>
+        <w:rFonts w:ascii="Wingdings" w:hAnsi="Wingdings" w:hint="default"/>
+      </w:rPr>
+    </w:lvl>
+    <w:lvl w:ilvl="3" w:tplc="04090001" w:tentative="1">
+      <w:start w:val="1"/>
+      <w:numFmt w:val="bullet"/>
+      <w:lvlText w:val=""/>
+      <w:lvlJc w:val="left"/>
+      <w:pPr>
+        <w:ind w:left="2880" w:hanging="360"/>
+      </w:pPr>
+      <w:rPr>
+        <w:rFonts w:ascii="Symbol" w:hAnsi="Symbol" w:hint="default"/>
+      </w:rPr>
+    </w:lvl>
+    <w:lvl w:ilvl="4" w:tplc="04090003" w:tentative="1">
+      <w:start w:val="1"/>
+      <w:numFmt w:val="bullet"/>
+      <w:lvlText w:val="o"/>
+      <w:lvlJc w:val="left"/>
+      <w:pPr>
+        <w:ind w:left="3600" w:hanging="360"/>
+      </w:pPr>
+      <w:rPr>
+        <w:rFonts w:ascii="Courier New" w:hAnsi="Courier New" w:cs="Courier New" w:hint="default"/>
+      </w:rPr>
+    </w:lvl>
+    <w:lvl w:ilvl="5" w:tplc="04090005" w:tentative="1">
+      <w:start w:val="1"/>
+      <w:numFmt w:val="bullet"/>
+      <w:lvlText w:val=""/>
+      <w:lvlJc w:val="left"/>
+      <w:pPr>
+        <w:ind w:left="4320" w:hanging="360"/>
+      </w:pPr>
+      <w:rPr>
+        <w:rFonts w:ascii="Wingdings" w:hAnsi="Wingdings" w:hint="default"/>
+      </w:rPr>
+    </w:lvl>
+    <w:lvl w:ilvl="6" w:tplc="04090001" w:tentative="1">
+      <w:start w:val="1"/>
+      <w:numFmt w:val="bullet"/>
+      <w:lvlText w:val=""/>
+      <w:lvlJc w:val="left"/>
+      <w:pPr>
+        <w:ind w:left="5040" w:hanging="360"/>
+      </w:pPr>
+      <w:rPr>
+        <w:rFonts w:ascii="Symbol" w:hAnsi="Symbol" w:hint="default"/>
+      </w:rPr>
+    </w:lvl>
+    <w:lvl w:ilvl="7" w:tplc="04090003" w:tentative="1">
+      <w:start w:val="1"/>
+      <w:numFmt w:val="bullet"/>
+      <w:lvlText w:val="o"/>
+      <w:lvlJc w:val="left"/>
+      <w:pPr>
+        <w:ind w:left="5760" w:hanging="360"/>
+      </w:pPr>
+      <w:rPr>
+        <w:rFonts w:ascii="Courier New" w:hAnsi="Courier New" w:cs="Courier New" w:hint="default"/>
+      </w:rPr>
+    </w:lvl>
+    <w:lvl w:ilvl="8" w:tplc="04090005" w:tentative="1">
+      <w:start w:val="1"/>
+      <w:numFmt w:val="bullet"/>
+      <w:lvlText w:val=""/>
+      <w:lvlJc w:val="left"/>
+      <w:pPr>
+        <w:ind w:left="6480" w:hanging="360"/>
+      </w:pPr>
+      <w:rPr>
+        <w:rFonts w:ascii="Wingdings" w:hAnsi="Wingdings" w:hint="default"/>
+      </w:rPr>
+    </w:lvl>
+  </w:abstractNum>
+  <w:abstractNum w:abstractNumId="1" w15:restartNumberingAfterBreak="0">
+    <w:nsid w:val="22F01009"/>
+    <w:multiLevelType w:val="hybridMultilevel"/>
+    <w:tmpl w:val="D56ACF1E"/>
+    <w:lvl w:ilvl="0" w:tplc="04090001">
+      <w:start w:val="1"/>
+      <w:numFmt w:val="bullet"/>
+      <w:lvlText w:val=""/>
+      <w:lvlJc w:val="left"/>
+      <w:pPr>
+        <w:ind w:left="720" w:hanging="360"/>
+      </w:pPr>
+      <w:rPr>
+        <w:rFonts w:ascii="Symbol" w:hAnsi="Symbol" w:hint="default"/>
+      </w:rPr>
+    </w:lvl>
+    <w:lvl w:ilvl="1" w:tplc="04090003" w:tentative="1">
+      <w:start w:val="1"/>
+      <w:numFmt w:val="bullet"/>
+      <w:lvlText w:val="o"/>
+      <w:lvlJc w:val="left"/>
+      <w:pPr>
+        <w:ind w:left="1440" w:hanging="360"/>
+      </w:pPr>
+      <w:rPr>
+        <w:rFonts w:ascii="Courier New" w:hAnsi="Courier New" w:cs="Courier New" w:hint="default"/>
+      </w:rPr>
+    </w:lvl>
+    <w:lvl w:ilvl="2" w:tplc="04090005" w:tentative="1">
+      <w:start w:val="1"/>
+      <w:numFmt w:val="bullet"/>
+      <w:lvlText w:val=""/>
+      <w:lvlJc w:val="left"/>
+      <w:pPr>
+        <w:ind w:left="2160" w:hanging="360"/>
+      </w:pPr>
+      <w:rPr>
+        <w:rFonts w:ascii="Wingdings" w:hAnsi="Wingdings" w:hint="default"/>
+      </w:rPr>
+    </w:lvl>
+    <w:lvl w:ilvl="3" w:tplc="04090001" w:tentative="1">
+      <w:start w:val="1"/>
+      <w:numFmt w:val="bullet"/>
+      <w:lvlText w:val=""/>
+      <w:lvlJc w:val="left"/>
+      <w:pPr>
+        <w:ind w:left="2880" w:hanging="360"/>
+      </w:pPr>
+      <w:rPr>
+        <w:rFonts w:ascii="Symbol" w:hAnsi="Symbol" w:hint="default"/>
+      </w:rPr>
+    </w:lvl>
+    <w:lvl w:ilvl="4" w:tplc="04090003" w:tentative="1">
+      <w:start w:val="1"/>
+      <w:numFmt w:val="bullet"/>
+      <w:lvlText w:val="o"/>
+      <w:lvlJc w:val="left"/>
+      <w:pPr>
+        <w:ind w:left="3600" w:hanging="360"/>
+      </w:pPr>
+      <w:rPr>
+        <w:rFonts w:ascii="Courier New" w:hAnsi="Courier New" w:cs="Courier New" w:hint="default"/>
+      </w:rPr>
+    </w:lvl>
+    <w:lvl w:ilvl="5" w:tplc="04090005" w:tentative="1">
+      <w:start w:val="1"/>
+      <w:numFmt w:val="bullet"/>
+      <w:lvlText w:val=""/>
+      <w:lvlJc w:val="left"/>
+      <w:pPr>
+        <w:ind w:left="4320" w:hanging="360"/>
+      </w:pPr>
+      <w:rPr>
+        <w:rFonts w:ascii="Wingdings" w:hAnsi="Wingdings" w:hint="default"/>
+      </w:rPr>
+    </w:lvl>
+    <w:lvl w:ilvl="6" w:tplc="04090001" w:tentative="1">
+      <w:start w:val="1"/>
+      <w:numFmt w:val="bullet"/>
+      <w:lvlText w:val=""/>
+      <w:lvlJc w:val="left"/>
+      <w:pPr>
+        <w:ind w:left="5040" w:hanging="360"/>
+      </w:pPr>
+      <w:rPr>
+        <w:rFonts w:ascii="Symbol" w:hAnsi="Symbol" w:hint="default"/>
+      </w:rPr>
+    </w:lvl>
+    <w:lvl w:ilvl="7" w:tplc="04090003" w:tentative="1">
+      <w:start w:val="1"/>
+      <w:numFmt w:val="bullet"/>
+      <w:lvlText w:val="o"/>
+      <w:lvlJc w:val="left"/>
+      <w:pPr>
+        <w:ind w:left="5760" w:hanging="360"/>
+      </w:pPr>
+      <w:rPr>
+        <w:rFonts w:ascii="Courier New" w:hAnsi="Courier New" w:cs="Courier New" w:hint="default"/>
+      </w:rPr>
+    </w:lvl>
+    <w:lvl w:ilvl="8" w:tplc="04090005" w:tentative="1">
+      <w:start w:val="1"/>
+      <w:numFmt w:val="bullet"/>
+      <w:lvlText w:val=""/>
+      <w:lvlJc w:val="left"/>
+      <w:pPr>
+        <w:ind w:left="6480" w:hanging="360"/>
+      </w:pPr>
+      <w:rPr>
+        <w:rFonts w:ascii="Wingdings" w:hAnsi="Wingdings" w:hint="default"/>
+      </w:rPr>
+    </w:lvl>
+  </w:abstractNum>
+  <w:abstractNum w:abstractNumId="2" w15:restartNumberingAfterBreak="0">
     <w:nsid w:val="3E9C1DE6"/>
     <w:multiLevelType w:val="hybridMultilevel"/>
     <w:tmpl w:val="7B70E550"/>
@@ -1161,7 +1586,7 @@
       </w:rPr>
     </w:lvl>
   </w:abstractNum>
-  <w:abstractNum w:abstractNumId="1" w15:restartNumberingAfterBreak="0">
+  <w:abstractNum w:abstractNumId="3" w15:restartNumberingAfterBreak="0">
     <w:nsid w:val="5F451AD0"/>
     <w:multiLevelType w:val="hybridMultilevel"/>
     <w:tmpl w:val="827EBAF0"/>
@@ -1247,7 +1672,7 @@
       </w:pPr>
     </w:lvl>
   </w:abstractNum>
-  <w:abstractNum w:abstractNumId="2" w15:restartNumberingAfterBreak="0">
+  <w:abstractNum w:abstractNumId="4" w15:restartNumberingAfterBreak="0">
     <w:nsid w:val="7B802780"/>
     <w:multiLevelType w:val="hybridMultilevel"/>
     <w:tmpl w:val="2E8E853C"/>
@@ -1334,12 +1759,18 @@
     </w:lvl>
   </w:abstractNum>
   <w:num w:numId="1" w16cid:durableId="1499926947">
+    <w:abstractNumId w:val="2"/>
+  </w:num>
+  <w:num w:numId="2" w16cid:durableId="570313178">
+    <w:abstractNumId w:val="4"/>
+  </w:num>
+  <w:num w:numId="3" w16cid:durableId="1449085612">
+    <w:abstractNumId w:val="3"/>
+  </w:num>
+  <w:num w:numId="4" w16cid:durableId="1698775954">
     <w:abstractNumId w:val="0"/>
   </w:num>
-  <w:num w:numId="2" w16cid:durableId="570313178">
-    <w:abstractNumId w:val="2"/>
-  </w:num>
-  <w:num w:numId="3" w16cid:durableId="1449085612">
+  <w:num w:numId="5" w16cid:durableId="913205679">
     <w:abstractNumId w:val="1"/>
   </w:num>
 </w:numbering>

</xml_diff>